<commit_message>
Update Group 2 Project Plan v1.0.docx
</commit_message>
<xml_diff>
--- a/Project Plans/Group 2 Project Plan v1.0.docx
+++ b/Project Plans/Group 2 Project Plan v1.0.docx
@@ -1333,7 +1333,7 @@
                   </wp:anchor>
                 </w:drawing>
               </mc:Choice>
-              <mc:Fallback xmlns:a="http://schemas.openxmlformats.org/drawingml/2006/main" xmlns:wp14="http://schemas.microsoft.com/office/word/2010/wordml">
+              <mc:Fallback xmlns:wp14="http://schemas.microsoft.com/office/word/2010/wordml" xmlns:a="http://schemas.openxmlformats.org/drawingml/2006/main">
                 <w:pict w14:anchorId="3AE477BF">
                   <v:group id="Group 38" style="position:absolute;margin-left:0;margin-top:0;width:18pt;height:10in;z-index:251659264;mso-width-percent:29;mso-height-percent:909;mso-left-percent:45;mso-position-horizontal-relative:page;mso-position-vertical:center;mso-position-vertical-relative:page;mso-width-percent:29;mso-height-percent:909;mso-left-percent:45" alt="Title: Decorative sidebar" coordsize="2286,91440" o:spid="_x0000_s1026" w14:anchorId="04DC0D6C" o:gfxdata="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">
                     <v:rect id="Rectangle 39" style="position:absolute;width:2286;height:87820;visibility:visible;mso-wrap-style:square;v-text-anchor:middle" o:spid="_x0000_s1027" fillcolor="#dd8047 [3205]" stroked="f" strokeweight="1pt" o:gfxdata="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"/>
@@ -3572,23 +3572,7 @@
           <w:sz w:val="22"/>
           <w:lang w:val="en-US"/>
         </w:rPr>
-        <w:t xml:space="preserve">What </w:t>
-      </w:r>
-      <w:r>
-        <w:rPr>
-          <w:rFonts w:asciiTheme="minorHAnsi" w:hAnsiTheme="minorHAnsi" w:cstheme="minorHAnsi"/>
-          <w:sz w:val="22"/>
-          <w:lang w:val="en-US"/>
-        </w:rPr>
-        <w:t xml:space="preserve">mathematical </w:t>
-      </w:r>
-      <w:r>
-        <w:rPr>
-          <w:rFonts w:asciiTheme="minorHAnsi" w:hAnsiTheme="minorHAnsi" w:cstheme="minorHAnsi"/>
-          <w:sz w:val="22"/>
-          <w:lang w:val="en-US"/>
-        </w:rPr>
-        <w:t>models are already available?</w:t>
+        <w:t>What mathematical models are already available?</w:t>
       </w:r>
     </w:p>
     <w:p>
@@ -3824,21 +3808,15 @@
       </w:pPr>
       <w:bookmarkStart w:id="22" w:name="_Toc517531917"/>
       <w:bookmarkStart w:id="23" w:name="_Toc517532031"/>
+      <w:bookmarkStart w:id="24" w:name="_GoBack"/>
+      <w:bookmarkEnd w:id="24"/>
       <w:r>
         <w:rPr>
           <w:rFonts w:asciiTheme="minorHAnsi" w:hAnsiTheme="minorHAnsi" w:cstheme="minorBidi"/>
           <w:sz w:val="22"/>
           <w:szCs w:val="22"/>
         </w:rPr>
-        <w:t>The main approach to this project will be a literature study.</w:t>
-      </w:r>
-      <w:r>
-        <w:rPr>
-          <w:rFonts w:asciiTheme="minorHAnsi" w:hAnsiTheme="minorHAnsi" w:cstheme="minorBidi"/>
-          <w:sz w:val="22"/>
-          <w:szCs w:val="22"/>
-        </w:rPr>
-        <w:t xml:space="preserve"> //TODO</w:t>
+        <w:t>//TODO</w:t>
       </w:r>
     </w:p>
     <w:p>
@@ -3875,25 +3853,6 @@
       </w:r>
       <w:bookmarkEnd w:id="22"/>
       <w:bookmarkEnd w:id="23"/>
-    </w:p>
-    <w:p>
-      <w:pPr>
-        <w:pStyle w:val="NormalWeb"/>
-        <w:spacing w:before="0" w:beforeAutospacing="0" w:after="120" w:afterAutospacing="0"/>
-        <w:rPr>
-          <w:rFonts w:asciiTheme="minorHAnsi" w:hAnsiTheme="minorHAnsi" w:cstheme="minorBidi"/>
-          <w:sz w:val="22"/>
-          <w:szCs w:val="22"/>
-        </w:rPr>
-      </w:pPr>
-      <w:r>
-        <w:rPr>
-          <w:rFonts w:asciiTheme="minorHAnsi" w:hAnsiTheme="minorHAnsi" w:cstheme="minorBidi"/>
-          <w:sz w:val="22"/>
-          <w:szCs w:val="22"/>
-        </w:rPr>
-        <w:t>//TODO</w:t>
-      </w:r>
     </w:p>
     <w:p>
       <w:pPr>
@@ -3972,15 +3931,7 @@
           <w:sz w:val="22"/>
           <w:lang w:val="en-US"/>
         </w:rPr>
-        <w:t xml:space="preserve">which focuses highly on the lessons of software engineering. </w:t>
-      </w:r>
-      <w:r>
-        <w:rPr>
-          <w:rFonts w:asciiTheme="minorHAnsi" w:hAnsiTheme="minorHAnsi" w:cstheme="minorHAnsi"/>
-          <w:sz w:val="22"/>
-          <w:lang w:val="en-US"/>
-        </w:rPr>
-        <w:t>During these lessons, the group will learn how to find the needs of a client and this knowledge will then be used to answer this question</w:t>
+        <w:t>which focuses highly on the lessons of software engineering. During these lessons, the group will learn how to find the needs of a client and this knowledge will then be used to answer this question</w:t>
       </w:r>
       <w:r>
         <w:rPr>
@@ -4398,8 +4349,6 @@
         </w:rPr>
         <w:t>ying the results of the models in the application.</w:t>
       </w:r>
-      <w:bookmarkStart w:id="24" w:name="_GoBack"/>
-      <w:bookmarkEnd w:id="24"/>
     </w:p>
     <w:p>
       <w:pPr>
@@ -6679,68 +6628,72 @@
         <w:rPr>
           <w:lang w:val="en-AU"/>
         </w:rPr>
-        <w:t>580014</w:t>
-      </w:r>
-      <w:r>
-        <w:rPr>
-          <w:lang w:val="en-AU"/>
-        </w:rPr>
-        <w:t>@student.inholland.nl</w:t>
+        <w:t>580014@student.inholland.nl</w:t>
       </w:r>
     </w:p>
     <w:p>
       <w:pPr>
         <w:ind w:left="0"/>
         <w:rPr>
-          <w:lang w:val="nl-NL"/>
-        </w:rPr>
-      </w:pPr>
-      <w:r>
-        <w:rPr>
-          <w:lang w:val="nl-NL"/>
-        </w:rPr>
-        <w:t>Joud B</w:t>
-      </w:r>
-      <w:r>
-        <w:rPr>
-          <w:lang w:val="nl-NL"/>
-        </w:rPr>
-        <w:t>eniamin</w:t>
-      </w:r>
-      <w:r>
-        <w:rPr>
-          <w:lang w:val="nl-NL"/>
+          <w:lang w:val="en-AU"/>
+        </w:rPr>
+      </w:pPr>
+      <w:proofErr w:type="spellStart"/>
+      <w:r>
+        <w:rPr>
+          <w:lang w:val="en-AU"/>
+        </w:rPr>
+        <w:t>Joud</w:t>
+      </w:r>
+      <w:proofErr w:type="spellEnd"/>
+      <w:r>
+        <w:rPr>
+          <w:lang w:val="en-AU"/>
+        </w:rPr>
+        <w:t xml:space="preserve"> </w:t>
+      </w:r>
+      <w:proofErr w:type="spellStart"/>
+      <w:r>
+        <w:rPr>
+          <w:lang w:val="en-AU"/>
+        </w:rPr>
+        <w:t>Beniamin</w:t>
+      </w:r>
+      <w:proofErr w:type="spellEnd"/>
+      <w:r>
+        <w:rPr>
+          <w:lang w:val="en-AU"/>
         </w:rPr>
         <w:tab/>
       </w:r>
       <w:r>
         <w:rPr>
-          <w:lang w:val="nl-NL"/>
+          <w:lang w:val="en-AU"/>
         </w:rPr>
         <w:tab/>
         <w:t>(617059)</w:t>
       </w:r>
       <w:r>
         <w:rPr>
-          <w:lang w:val="nl-NL"/>
+          <w:lang w:val="en-AU"/>
         </w:rPr>
         <w:tab/>
       </w:r>
       <w:r>
         <w:rPr>
-          <w:lang w:val="nl-NL"/>
+          <w:lang w:val="en-AU"/>
         </w:rPr>
         <w:tab/>
       </w:r>
       <w:r>
         <w:rPr>
-          <w:lang w:val="nl-NL"/>
+          <w:lang w:val="en-AU"/>
         </w:rPr>
         <w:tab/>
       </w:r>
       <w:r>
         <w:rPr>
-          <w:lang w:val="nl-NL"/>
+          <w:lang w:val="en-AU"/>
         </w:rPr>
         <w:tab/>
         <w:t>617059@student.inholland.nl</w:t>
@@ -6750,7 +6703,7 @@
       <w:pPr>
         <w:ind w:left="0"/>
         <w:rPr>
-          <w:lang w:val="nl-NL"/>
+          <w:lang w:val="en-AU"/>
         </w:rPr>
       </w:pPr>
     </w:p>
@@ -13169,7 +13122,7 @@
 </file>
 
 <file path=customXml/itemProps3.xml><?xml version="1.0" encoding="utf-8"?>
-<ds:datastoreItem xmlns:ds="http://schemas.openxmlformats.org/officeDocument/2006/customXml" ds:itemID="{397CF237-98ED-4A60-8395-0E1BF3295737}">
+<ds:datastoreItem xmlns:ds="http://schemas.openxmlformats.org/officeDocument/2006/customXml" ds:itemID="{54B1428B-BD4F-462C-B455-C09C66305D12}">
   <ds:schemaRefs>
     <ds:schemaRef ds:uri="http://schemas.openxmlformats.org/officeDocument/2006/bibliography"/>
   </ds:schemaRefs>

</xml_diff>